<commit_message>
#13 Added Yii framework in document section 6.2. The addition to section 4.2 was already (didn't branch off) a couple of hours ago so please disregard.
</commit_message>
<xml_diff>
--- a/Deliverable-1/Solution Sketch_6-2.docx
+++ b/Deliverable-1/Solution Sketch_6-2.docx
@@ -207,6 +207,7 @@
         </w:rPr>
         <w:t xml:space="preserve"> </w:t>
       </w:r>
+      <w:proofErr w:type="gramStart"/>
       <w:r>
         <w:rPr>
           <w:b/>
@@ -219,30 +220,32 @@
         </w:rPr>
         <w:t>Query</w:t>
       </w:r>
+      <w:proofErr w:type="gramEnd"/>
     </w:p>
     <w:p>
       <w:r>
         <w:tab/>
-        <w:t>jQuery is essentially a JavaScript script library that allows programmers to write less lines of code in order to perform the same functionality in the native JavaScript environment. It allows for quick DOM manipulation with very few lines of code, animations, client side validation, form input handling and quick Ajax calls.</w:t>
-      </w:r>
-    </w:p>
-    <w:p>
-      <w:pPr>
-        <w:rPr>
-          <w:b/>
-        </w:rPr>
-      </w:pPr>
-      <w:r>
-        <w:rPr>
-          <w:b/>
-        </w:rPr>
-        <w:t>6.</w:t>
-      </w:r>
-      <w:r>
-        <w:rPr>
-          <w:b/>
-        </w:rPr>
-        <w:t xml:space="preserve">2.1.2.3 </w:t>
+      </w:r>
+      <w:proofErr w:type="gramStart"/>
+      <w:r>
+        <w:t>jQuery</w:t>
+      </w:r>
+      <w:proofErr w:type="gramEnd"/>
+      <w:r>
+        <w:t xml:space="preserve"> is essentially a JavaScript script library that allows programmers to write less lines of code in order to perform the same functionality in the native JavaScript environment. It allows for quick DOM manipulation with very few lines of code, animations, client side validation, form input handling and quick Ajax calls.</w:t>
+      </w:r>
+    </w:p>
+    <w:p>
+      <w:pPr>
+        <w:rPr>
+          <w:b/>
+        </w:rPr>
+      </w:pPr>
+      <w:r>
+        <w:rPr>
+          <w:b/>
+        </w:rPr>
+        <w:t xml:space="preserve">6.2.1.2.3 </w:t>
       </w:r>
       <w:r>
         <w:rPr>
@@ -282,19 +285,7 @@
         <w:rPr>
           <w:b/>
         </w:rPr>
-        <w:t>6.</w:t>
-      </w:r>
-      <w:r>
-        <w:rPr>
-          <w:b/>
-        </w:rPr>
-        <w:t>2.1.2.4</w:t>
-      </w:r>
-      <w:r>
-        <w:rPr>
-          <w:b/>
-        </w:rPr>
-        <w:t xml:space="preserve"> </w:t>
+        <w:t xml:space="preserve">6.2.1.2.4 </w:t>
       </w:r>
       <w:r>
         <w:rPr>
@@ -314,434 +305,557 @@
       <w:r>
         <w:t xml:space="preserve"> the</w:t>
       </w:r>
+      <w:r>
+        <w:t xml:space="preserve"> markup language, such as HTML.</w:t>
+      </w:r>
+    </w:p>
+    <w:p>
+      <w:pPr>
+        <w:rPr>
+          <w:b/>
+        </w:rPr>
+      </w:pPr>
+      <w:r>
+        <w:rPr>
+          <w:b/>
+        </w:rPr>
+        <w:t>6.2.2</w:t>
+      </w:r>
+      <w:r>
+        <w:rPr>
+          <w:b/>
+        </w:rPr>
+        <w:t xml:space="preserve"> </w:t>
+      </w:r>
+      <w:r>
+        <w:rPr>
+          <w:b/>
+        </w:rPr>
+        <w:t>IDEs</w:t>
+      </w:r>
+    </w:p>
+    <w:p>
+      <w:pPr>
+        <w:rPr>
+          <w:b/>
+        </w:rPr>
+      </w:pPr>
+      <w:r>
+        <w:rPr>
+          <w:b/>
+        </w:rPr>
+        <w:t>6.2.2.1</w:t>
+      </w:r>
+      <w:r>
+        <w:rPr>
+          <w:b/>
+        </w:rPr>
+        <w:t xml:space="preserve"> </w:t>
+      </w:r>
+      <w:proofErr w:type="spellStart"/>
+      <w:r>
+        <w:rPr>
+          <w:b/>
+        </w:rPr>
+        <w:t>PhpStorm</w:t>
+      </w:r>
+      <w:proofErr w:type="spellEnd"/>
+      <w:r>
+        <w:rPr>
+          <w:b/>
+        </w:rPr>
+        <w:t xml:space="preserve"> 10</w:t>
+      </w:r>
+    </w:p>
+    <w:p>
+      <w:r>
+        <w:tab/>
+      </w:r>
+      <w:proofErr w:type="spellStart"/>
+      <w:r>
+        <w:t>PhpStorm</w:t>
+      </w:r>
+      <w:proofErr w:type="spellEnd"/>
+      <w:r>
+        <w:t xml:space="preserve"> is a powerful IDE</w:t>
+      </w:r>
+      <w:r>
+        <w:t xml:space="preserve"> provided by </w:t>
+      </w:r>
+      <w:proofErr w:type="spellStart"/>
+      <w:r>
+        <w:t>JetBrains</w:t>
+      </w:r>
+      <w:proofErr w:type="spellEnd"/>
+      <w:r>
+        <w:t xml:space="preserve"> that is integrated with an extensive </w:t>
+      </w:r>
+      <w:proofErr w:type="spellStart"/>
+      <w:r>
+        <w:t>Git</w:t>
+      </w:r>
+      <w:proofErr w:type="spellEnd"/>
+      <w:r>
+        <w:t xml:space="preserve"> support</w:t>
+      </w:r>
+      <w:r>
+        <w:t xml:space="preserve"> system</w:t>
+      </w:r>
+      <w:r>
+        <w:t xml:space="preserve"> and provides direct database management without </w:t>
+      </w:r>
+      <w:r>
+        <w:t>the</w:t>
+      </w:r>
+      <w:r>
+        <w:t xml:space="preserve"> use of</w:t>
+      </w:r>
+      <w:r>
+        <w:t xml:space="preserve"> any</w:t>
+      </w:r>
+      <w:r>
+        <w:t xml:space="preserve"> </w:t>
+      </w:r>
+      <w:r>
+        <w:t>other third party application.</w:t>
+      </w:r>
+    </w:p>
+    <w:p>
+      <w:pPr>
+        <w:rPr>
+          <w:b/>
+        </w:rPr>
+      </w:pPr>
+      <w:r>
+        <w:rPr>
+          <w:b/>
+        </w:rPr>
+        <w:t>6.</w:t>
+      </w:r>
+      <w:r>
+        <w:rPr>
+          <w:b/>
+        </w:rPr>
+        <w:t xml:space="preserve">2.3 </w:t>
+      </w:r>
+      <w:r>
+        <w:rPr>
+          <w:b/>
+        </w:rPr>
+        <w:t>Database Management System</w:t>
+      </w:r>
+      <w:r>
+        <w:rPr>
+          <w:b/>
+        </w:rPr>
+        <w:tab/>
+      </w:r>
+    </w:p>
+    <w:p>
+      <w:pPr>
+        <w:rPr>
+          <w:b/>
+        </w:rPr>
+      </w:pPr>
+      <w:r>
+        <w:rPr>
+          <w:b/>
+        </w:rPr>
+        <w:t>6.2.3.1</w:t>
+      </w:r>
+      <w:r>
+        <w:rPr>
+          <w:b/>
+        </w:rPr>
+        <w:t xml:space="preserve"> </w:t>
+      </w:r>
+      <w:r>
+        <w:rPr>
+          <w:b/>
+        </w:rPr>
+        <w:t>MySQL</w:t>
+      </w:r>
+    </w:p>
+    <w:p>
+      <w:r>
+        <w:lastRenderedPageBreak/>
+        <w:tab/>
+        <w:t xml:space="preserve">MySQL is an open-source database management system that provides more than enough features required to for the scope of the web application. It also provides </w:t>
+      </w:r>
+      <w:proofErr w:type="spellStart"/>
+      <w:r>
+        <w:t>InnoDB</w:t>
+      </w:r>
+      <w:proofErr w:type="spellEnd"/>
+      <w:r>
+        <w:t xml:space="preserve"> storage engine access which supports transa</w:t>
+      </w:r>
+      <w:r>
+        <w:t>ctions, enabling to undo database query commits</w:t>
+      </w:r>
+      <w:r>
+        <w:t>.</w:t>
+      </w:r>
+      <w:r>
+        <w:t xml:space="preserve"> </w:t>
+      </w:r>
+      <w:r>
+        <w:t>(See 6.2.4.1)</w:t>
+      </w:r>
+    </w:p>
+    <w:p>
+      <w:pPr>
+        <w:rPr>
+          <w:b/>
+        </w:rPr>
+      </w:pPr>
+      <w:r>
+        <w:rPr>
+          <w:b/>
+        </w:rPr>
+        <w:t>6.2.4</w:t>
+      </w:r>
+      <w:r>
+        <w:rPr>
+          <w:b/>
+        </w:rPr>
+        <w:t xml:space="preserve"> </w:t>
+      </w:r>
+      <w:r>
+        <w:rPr>
+          <w:b/>
+        </w:rPr>
+        <w:t>Web Server</w:t>
+      </w:r>
+    </w:p>
+    <w:p>
+      <w:pPr>
+        <w:rPr>
+          <w:b/>
+        </w:rPr>
+      </w:pPr>
+      <w:r>
+        <w:rPr>
+          <w:b/>
+        </w:rPr>
+        <w:t>6.2.4.1</w:t>
+      </w:r>
+      <w:r>
+        <w:rPr>
+          <w:b/>
+        </w:rPr>
+        <w:t xml:space="preserve"> </w:t>
+      </w:r>
+      <w:r>
+        <w:rPr>
+          <w:b/>
+        </w:rPr>
+        <w:t>XAMPP (v1.8.1)</w:t>
+      </w:r>
+    </w:p>
+    <w:p>
+      <w:r>
+        <w:rPr>
+          <w:b/>
+        </w:rPr>
+        <w:tab/>
+      </w:r>
+      <w:r>
+        <w:t>XAMPP 1.8.1 is a free open-source, cross-platform web server solution pack</w:t>
+      </w:r>
+      <w:r>
+        <w:t>age</w:t>
+      </w:r>
+      <w:r>
+        <w:t xml:space="preserve"> which includes</w:t>
+      </w:r>
+      <w:r>
+        <w:t xml:space="preserve"> Apache HTTP Server</w:t>
+      </w:r>
+      <w:r>
+        <w:t>, MySQL and PHP functionalities.</w:t>
+      </w:r>
+    </w:p>
+    <w:p>
+      <w:pPr>
+        <w:rPr>
+          <w:b/>
+        </w:rPr>
+      </w:pPr>
+      <w:r>
+        <w:rPr>
+          <w:b/>
+        </w:rPr>
+        <w:t xml:space="preserve">6.2.5 </w:t>
+      </w:r>
+      <w:r>
+        <w:rPr>
+          <w:b/>
+        </w:rPr>
+        <w:t>S</w:t>
+      </w:r>
+      <w:r>
+        <w:rPr>
+          <w:b/>
+        </w:rPr>
+        <w:t>ource Code Revision Management</w:t>
+      </w:r>
+    </w:p>
+    <w:p>
+      <w:pPr>
+        <w:rPr>
+          <w:b/>
+        </w:rPr>
+      </w:pPr>
+      <w:r>
+        <w:rPr>
+          <w:b/>
+        </w:rPr>
+        <w:t>6.2.5.1</w:t>
+      </w:r>
+      <w:r>
+        <w:rPr>
+          <w:b/>
+        </w:rPr>
+        <w:t xml:space="preserve"> </w:t>
+      </w:r>
+      <w:r>
+        <w:rPr>
+          <w:b/>
+        </w:rPr>
+        <w:t>GitHub</w:t>
+      </w:r>
+    </w:p>
+    <w:p>
+      <w:r>
+        <w:rPr>
+          <w:b/>
+        </w:rPr>
+        <w:tab/>
+      </w:r>
+      <w:r>
+        <w:t>GitHub is a popular source code revision management system that allows for developers to clone source code repositories and provide a non-destructive means of working in isolation from the original repository. In turn, this provides a better overview of which developer is working on which portion of the code, thereby providing a flexible version control workflow.</w:t>
+      </w:r>
+      <w:r>
+        <w:t xml:space="preserve"> </w:t>
+      </w:r>
+    </w:p>
+    <w:p>
+      <w:pPr>
+        <w:rPr>
+          <w:b/>
+        </w:rPr>
+      </w:pPr>
+      <w:r>
+        <w:rPr>
+          <w:b/>
+        </w:rPr>
+        <w:t>6.2.6</w:t>
+      </w:r>
+      <w:r>
+        <w:rPr>
+          <w:b/>
+        </w:rPr>
+        <w:t xml:space="preserve"> </w:t>
+      </w:r>
+      <w:r>
+        <w:rPr>
+          <w:b/>
+        </w:rPr>
+        <w:t>Deployment Software</w:t>
+      </w:r>
+    </w:p>
+    <w:p>
+      <w:pPr>
+        <w:rPr>
+          <w:b/>
+        </w:rPr>
+      </w:pPr>
+      <w:r>
+        <w:rPr>
+          <w:b/>
+        </w:rPr>
+        <w:t>6.2.6.1</w:t>
+      </w:r>
+      <w:r>
+        <w:rPr>
+          <w:b/>
+        </w:rPr>
+        <w:t xml:space="preserve"> </w:t>
+      </w:r>
+      <w:proofErr w:type="spellStart"/>
+      <w:r>
+        <w:rPr>
+          <w:b/>
+        </w:rPr>
+        <w:t>DeployHQ</w:t>
+      </w:r>
+      <w:proofErr w:type="spellEnd"/>
+    </w:p>
+    <w:p>
+      <w:r>
+        <w:rPr>
+          <w:b/>
+        </w:rPr>
+        <w:tab/>
+      </w:r>
+      <w:proofErr w:type="spellStart"/>
+      <w:r>
+        <w:t>DeployHQ</w:t>
+      </w:r>
+      <w:proofErr w:type="spellEnd"/>
+      <w:r>
+        <w:t xml:space="preserve"> is an online service that allows automatic and manual deployment of sources code from any type of repository service such as GitHub. It is used to automatically deploy source code directly to the main hosting server from a</w:t>
+      </w:r>
+      <w:r>
+        <w:t xml:space="preserve"> selected</w:t>
+      </w:r>
+      <w:r>
+        <w:t xml:space="preserve"> GitHub branch of your choice</w:t>
+      </w:r>
+      <w:r>
+        <w:t xml:space="preserve"> in a seamless manner</w:t>
+      </w:r>
+      <w:r>
+        <w:t xml:space="preserve">. The service is installed via a </w:t>
+      </w:r>
+      <w:proofErr w:type="spellStart"/>
+      <w:r>
+        <w:t>webho</w:t>
+      </w:r>
+      <w:r>
+        <w:t>ok</w:t>
+      </w:r>
+      <w:proofErr w:type="spellEnd"/>
+      <w:r>
+        <w:t xml:space="preserve"> service, </w:t>
+      </w:r>
+      <w:r>
+        <w:t xml:space="preserve">integrated within </w:t>
+      </w:r>
+      <w:r>
+        <w:t>GitHub and s</w:t>
+      </w:r>
+      <w:r>
+        <w:t>ource code deployment occurs upon a commit done in the master branch.</w:t>
+      </w:r>
+      <w:r>
+        <w:t xml:space="preserve"> </w:t>
+      </w:r>
+      <w:r>
+        <w:t>It also provides rollback options.</w:t>
+      </w:r>
+    </w:p>
+    <w:p>
+      <w:pPr>
+        <w:rPr>
+          <w:b/>
+        </w:rPr>
+      </w:pPr>
+      <w:r>
+        <w:rPr>
+          <w:b/>
+        </w:rPr>
+        <w:t>6.2.7 Team Collaboration</w:t>
+      </w:r>
+    </w:p>
+    <w:p>
+      <w:pPr>
+        <w:rPr>
+          <w:b/>
+        </w:rPr>
+      </w:pPr>
+      <w:r>
+        <w:rPr>
+          <w:b/>
+        </w:rPr>
+        <w:t>6.2.7.1 Trello</w:t>
+      </w:r>
+    </w:p>
+    <w:p>
+      <w:r>
+        <w:rPr>
+          <w:b/>
+        </w:rPr>
+        <w:tab/>
+      </w:r>
+      <w:r>
+        <w:t>Trello is a free team collaboration tool that organizes task into board spaces. It provides an overview of what tasks need to be done, tracks due dates and assigns tasks to collaborators. It also provides a mobile app version which allows to push notifications to users’ mobile when the project board was updated, allowing collaborators to respond to tasks accordingly.</w:t>
+      </w:r>
+    </w:p>
+    <w:p>
+      <w:pPr>
+        <w:rPr>
+          <w:b/>
+        </w:rPr>
+      </w:pPr>
+      <w:r>
+        <w:rPr>
+          <w:b/>
+        </w:rPr>
+        <w:t>6.2.8 Framework</w:t>
+      </w:r>
+    </w:p>
+    <w:p>
+      <w:pPr>
+        <w:rPr>
+          <w:b/>
+        </w:rPr>
+      </w:pPr>
+      <w:r>
+        <w:rPr>
+          <w:b/>
+        </w:rPr>
+        <w:t xml:space="preserve">6.2.8.1 </w:t>
+      </w:r>
+      <w:proofErr w:type="spellStart"/>
+      <w:r>
+        <w:rPr>
+          <w:b/>
+        </w:rPr>
+        <w:t>Yii</w:t>
+      </w:r>
+      <w:proofErr w:type="spellEnd"/>
+    </w:p>
+    <w:p>
+      <w:pPr>
+        <w:ind w:firstLine="720"/>
+      </w:pPr>
+      <w:proofErr w:type="spellStart"/>
+      <w:r>
+        <w:t>Yii</w:t>
+      </w:r>
+      <w:proofErr w:type="spellEnd"/>
+      <w:r>
+        <w:t xml:space="preserve"> is a highly extensible, open source framework designed for web applications and is based on an MVC architecture. </w:t>
+      </w:r>
+      <w:r>
+        <w:t xml:space="preserve">It shortens development time with the use of </w:t>
+      </w:r>
+      <w:proofErr w:type="spellStart"/>
+      <w:r>
+        <w:t>Gii</w:t>
+      </w:r>
+      <w:proofErr w:type="spellEnd"/>
+      <w:r>
+        <w:t xml:space="preserve">, an incorporated tool that quickly creates on-the-fly templates for models, controllers, forms, modules, extensions and CRUD control actions and views. This allows developers to minimize repetitive tasks and enforces the MVC architecture according to </w:t>
+      </w:r>
+      <w:proofErr w:type="spellStart"/>
+      <w:r>
+        <w:t>Yii</w:t>
+      </w:r>
+      <w:r>
+        <w:t>’s</w:t>
+      </w:r>
+      <w:proofErr w:type="spellEnd"/>
+      <w:r>
+        <w:t xml:space="preserve"> specifications.</w:t>
+      </w:r>
+      <w:r>
+        <w:t xml:space="preserve"> It also comes with a pre-built web template to allow unfamiliar developers to get a quick start in learning how to properly create models, views and controllers.</w:t>
+      </w:r>
       <w:bookmarkStart w:id="0" w:name="_GoBack"/>
       <w:bookmarkEnd w:id="0"/>
-      <w:r>
-        <w:t xml:space="preserve"> markup language, such as HTML.</w:t>
-      </w:r>
-    </w:p>
-    <w:p>
-      <w:pPr>
-        <w:rPr>
-          <w:b/>
-        </w:rPr>
-      </w:pPr>
-      <w:r>
-        <w:rPr>
-          <w:b/>
-        </w:rPr>
-        <w:t>6.2.2</w:t>
-      </w:r>
-      <w:r>
-        <w:rPr>
-          <w:b/>
-        </w:rPr>
-        <w:t xml:space="preserve"> </w:t>
-      </w:r>
-      <w:r>
-        <w:rPr>
-          <w:b/>
-        </w:rPr>
-        <w:t>IDEs</w:t>
-      </w:r>
-    </w:p>
-    <w:p>
-      <w:pPr>
-        <w:rPr>
-          <w:b/>
-        </w:rPr>
-      </w:pPr>
-      <w:r>
-        <w:rPr>
-          <w:b/>
-        </w:rPr>
-        <w:t>6.2.2.1</w:t>
-      </w:r>
-      <w:r>
-        <w:rPr>
-          <w:b/>
-        </w:rPr>
-        <w:t xml:space="preserve"> </w:t>
-      </w:r>
-      <w:r>
-        <w:rPr>
-          <w:b/>
-        </w:rPr>
-        <w:t>PhpStorm 10</w:t>
-      </w:r>
-    </w:p>
-    <w:p>
-      <w:r>
-        <w:tab/>
-        <w:t>PhpStorm is a powerful IDE</w:t>
-      </w:r>
-      <w:r>
-        <w:t xml:space="preserve"> provided by JetBrains</w:t>
-      </w:r>
-      <w:r>
-        <w:t xml:space="preserve"> that is integrated with an extensive Git support</w:t>
-      </w:r>
-      <w:r>
-        <w:t xml:space="preserve"> system</w:t>
-      </w:r>
-      <w:r>
-        <w:t xml:space="preserve"> and provides direct database management without </w:t>
-      </w:r>
-      <w:r>
-        <w:t>the</w:t>
-      </w:r>
-      <w:r>
-        <w:t xml:space="preserve"> use of</w:t>
-      </w:r>
-      <w:r>
-        <w:t xml:space="preserve"> any</w:t>
-      </w:r>
-      <w:r>
-        <w:t xml:space="preserve"> </w:t>
-      </w:r>
-      <w:r>
-        <w:t>other third party application.</w:t>
-      </w:r>
-    </w:p>
-    <w:p>
-      <w:pPr>
-        <w:rPr>
-          <w:b/>
-        </w:rPr>
-      </w:pPr>
-      <w:r>
-        <w:rPr>
-          <w:b/>
-        </w:rPr>
-        <w:t>6.</w:t>
-      </w:r>
-      <w:r>
-        <w:rPr>
-          <w:b/>
-        </w:rPr>
-        <w:t xml:space="preserve">2.3 </w:t>
-      </w:r>
-      <w:r>
-        <w:rPr>
-          <w:b/>
-        </w:rPr>
-        <w:t>Database Management System</w:t>
-      </w:r>
-      <w:r>
-        <w:rPr>
-          <w:b/>
-        </w:rPr>
-        <w:tab/>
-      </w:r>
-    </w:p>
-    <w:p>
-      <w:pPr>
-        <w:rPr>
-          <w:b/>
-        </w:rPr>
-      </w:pPr>
-      <w:r>
-        <w:rPr>
-          <w:b/>
-        </w:rPr>
-        <w:t>6.2.3.1</w:t>
-      </w:r>
-      <w:r>
-        <w:rPr>
-          <w:b/>
-        </w:rPr>
-        <w:t xml:space="preserve"> </w:t>
-      </w:r>
-      <w:r>
-        <w:rPr>
-          <w:b/>
-        </w:rPr>
-        <w:t>MySQL</w:t>
-      </w:r>
-    </w:p>
-    <w:p>
-      <w:r>
-        <w:lastRenderedPageBreak/>
-        <w:tab/>
-        <w:t>MySQL is an open-source database management system that provides more than enough features required to for the scope of the web application. It also provides InnoDB storage engine access which supports transa</w:t>
-      </w:r>
-      <w:r>
-        <w:t>ctions, enabling to undo database query commits</w:t>
-      </w:r>
-      <w:r>
-        <w:t>.</w:t>
-      </w:r>
-      <w:r>
-        <w:t xml:space="preserve"> </w:t>
-      </w:r>
-      <w:r>
-        <w:t>(See 6.2.4.1)</w:t>
-      </w:r>
-    </w:p>
-    <w:p>
-      <w:pPr>
-        <w:rPr>
-          <w:b/>
-        </w:rPr>
-      </w:pPr>
-      <w:r>
-        <w:rPr>
-          <w:b/>
-        </w:rPr>
-        <w:t>6.2.4</w:t>
-      </w:r>
-      <w:r>
-        <w:rPr>
-          <w:b/>
-        </w:rPr>
-        <w:t xml:space="preserve"> </w:t>
-      </w:r>
-      <w:r>
-        <w:rPr>
-          <w:b/>
-        </w:rPr>
-        <w:t>Web Server</w:t>
-      </w:r>
-    </w:p>
-    <w:p>
-      <w:pPr>
-        <w:rPr>
-          <w:b/>
-        </w:rPr>
-      </w:pPr>
-      <w:r>
-        <w:rPr>
-          <w:b/>
-        </w:rPr>
-        <w:t>6.2.4.1</w:t>
-      </w:r>
-      <w:r>
-        <w:rPr>
-          <w:b/>
-        </w:rPr>
-        <w:t xml:space="preserve"> </w:t>
-      </w:r>
-      <w:r>
-        <w:rPr>
-          <w:b/>
-        </w:rPr>
-        <w:t>XAMPP (v1.8.1)</w:t>
-      </w:r>
-    </w:p>
-    <w:p>
-      <w:r>
-        <w:rPr>
-          <w:b/>
-        </w:rPr>
-        <w:tab/>
-      </w:r>
-      <w:r>
-        <w:t>XAMPP 1.8.1 is a free open-source, cross-platform web server solution pack</w:t>
-      </w:r>
-      <w:r>
-        <w:t>age</w:t>
-      </w:r>
-      <w:r>
-        <w:t xml:space="preserve"> which includes</w:t>
-      </w:r>
-      <w:r>
-        <w:t xml:space="preserve"> Apache HTTP Server</w:t>
-      </w:r>
-      <w:r>
-        <w:t>, MySQL and PHP functionalities.</w:t>
-      </w:r>
-    </w:p>
-    <w:p>
-      <w:pPr>
-        <w:rPr>
-          <w:b/>
-        </w:rPr>
-      </w:pPr>
-      <w:r>
-        <w:rPr>
-          <w:b/>
-        </w:rPr>
-        <w:t xml:space="preserve">6.2.5 </w:t>
-      </w:r>
-      <w:r>
-        <w:rPr>
-          <w:b/>
-        </w:rPr>
-        <w:t>S</w:t>
-      </w:r>
-      <w:r>
-        <w:rPr>
-          <w:b/>
-        </w:rPr>
-        <w:t>ource Code Revision Management</w:t>
-      </w:r>
-    </w:p>
-    <w:p>
-      <w:pPr>
-        <w:rPr>
-          <w:b/>
-        </w:rPr>
-      </w:pPr>
-      <w:r>
-        <w:rPr>
-          <w:b/>
-        </w:rPr>
-        <w:t>6.2.5.1</w:t>
-      </w:r>
-      <w:r>
-        <w:rPr>
-          <w:b/>
-        </w:rPr>
-        <w:t xml:space="preserve"> </w:t>
-      </w:r>
-      <w:r>
-        <w:rPr>
-          <w:b/>
-        </w:rPr>
-        <w:t>GitHub</w:t>
-      </w:r>
-    </w:p>
-    <w:p>
-      <w:r>
-        <w:rPr>
-          <w:b/>
-        </w:rPr>
-        <w:tab/>
-      </w:r>
-      <w:r>
-        <w:t>GitHub is a popular source code revision management system that allows for developers to clone source code repositories and provide a non-destructive means of working in isolation from the original repository. In turn, this provides a better overview of which developer is working on which portion of the code, thereby providing a flexible version control workflow.</w:t>
-      </w:r>
-      <w:r>
-        <w:t xml:space="preserve"> </w:t>
-      </w:r>
-    </w:p>
-    <w:p>
-      <w:pPr>
-        <w:rPr>
-          <w:b/>
-        </w:rPr>
-      </w:pPr>
-      <w:r>
-        <w:rPr>
-          <w:b/>
-        </w:rPr>
-        <w:t>6.2.6</w:t>
-      </w:r>
-      <w:r>
-        <w:rPr>
-          <w:b/>
-        </w:rPr>
-        <w:t xml:space="preserve"> </w:t>
-      </w:r>
-      <w:r>
-        <w:rPr>
-          <w:b/>
-        </w:rPr>
-        <w:t>Deployment Software</w:t>
-      </w:r>
-    </w:p>
-    <w:p>
-      <w:pPr>
-        <w:rPr>
-          <w:b/>
-        </w:rPr>
-      </w:pPr>
-      <w:r>
-        <w:rPr>
-          <w:b/>
-        </w:rPr>
-        <w:t>6.2.6.1</w:t>
-      </w:r>
-      <w:r>
-        <w:rPr>
-          <w:b/>
-        </w:rPr>
-        <w:t xml:space="preserve"> </w:t>
-      </w:r>
-      <w:r>
-        <w:rPr>
-          <w:b/>
-        </w:rPr>
-        <w:t>DeployHQ</w:t>
-      </w:r>
-    </w:p>
-    <w:p>
-      <w:r>
-        <w:rPr>
-          <w:b/>
-        </w:rPr>
-        <w:tab/>
-      </w:r>
-      <w:r>
-        <w:t>DeployHQ is an online service that allows automatic and manual deployment of sources code from any type of repository service such as GitHub. It is used to automatically deploy source code directly to the main hosting server from a</w:t>
-      </w:r>
-      <w:r>
-        <w:t xml:space="preserve"> selected</w:t>
-      </w:r>
-      <w:r>
-        <w:t xml:space="preserve"> GitHub branch of your choice</w:t>
-      </w:r>
-      <w:r>
-        <w:t xml:space="preserve"> in a seamless manner</w:t>
-      </w:r>
-      <w:r>
-        <w:t>. The service is installed via a webho</w:t>
-      </w:r>
-      <w:r>
-        <w:t xml:space="preserve">ok service, </w:t>
-      </w:r>
-      <w:r>
-        <w:t xml:space="preserve">integrated within </w:t>
-      </w:r>
-      <w:r>
-        <w:t>GitHub and s</w:t>
-      </w:r>
-      <w:r>
-        <w:t>ource code deployment occurs upon a commit done in the master branch.</w:t>
-      </w:r>
-      <w:r>
-        <w:t xml:space="preserve"> </w:t>
-      </w:r>
-      <w:r>
-        <w:t>It also provides rollback options.</w:t>
-      </w:r>
-    </w:p>
-    <w:p>
-      <w:pPr>
-        <w:rPr>
-          <w:b/>
-        </w:rPr>
-      </w:pPr>
-      <w:r>
-        <w:rPr>
-          <w:b/>
-        </w:rPr>
-        <w:t>6.2.7 Team Collaboration</w:t>
-      </w:r>
-    </w:p>
-    <w:p>
-      <w:pPr>
-        <w:rPr>
-          <w:b/>
-        </w:rPr>
-      </w:pPr>
-      <w:r>
-        <w:rPr>
-          <w:b/>
-        </w:rPr>
-        <w:t>6.2.7.1 Trello</w:t>
-      </w:r>
-    </w:p>
-    <w:p>
-      <w:r>
-        <w:rPr>
-          <w:b/>
-        </w:rPr>
-        <w:tab/>
-      </w:r>
-      <w:r>
-        <w:t>Trello is a free team collaboration tool that organizes task into board spaces. It provides an overview of what tasks need to be done, tracks due dates and assigns tasks to collaborators. It also provides a mobile app version which allows to push notifications to users’ mobile when the project board was updated, allowing collaborators to respond to tasks accordingly.</w:t>
-      </w:r>
     </w:p>
     <w:sectPr>
       <w:pgSz w:w="12240" w:h="15840"/>
@@ -2287,7 +2401,7 @@
 </file>
 
 <file path=customXml/itemProps1.xml><?xml version="1.0" encoding="utf-8"?>
-<ds:datastoreItem xmlns:ds="http://schemas.openxmlformats.org/officeDocument/2006/customXml" ds:itemID="{40983972-1A8F-4F66-98F6-6D3211E5113B}">
+<ds:datastoreItem xmlns:ds="http://schemas.openxmlformats.org/officeDocument/2006/customXml" ds:itemID="{EE547A5C-6E76-4C50-ACA3-91B16176299E}">
   <ds:schemaRefs>
     <ds:schemaRef ds:uri="http://schemas.openxmlformats.org/officeDocument/2006/bibliography"/>
   </ds:schemaRefs>

</xml_diff>